<commit_message>
HW3 now truly done; fixed Q3 graph to assignment direction
</commit_message>
<xml_diff>
--- a/HW3/Q3HW3.docx
+++ b/HW3/Q3HW3.docx
@@ -2,6 +2,20 @@
 <file path=word/document.xml><?xml version="1.0" encoding="utf-8"?>
 <w:document xmlns:wpc="http://schemas.microsoft.com/office/word/2010/wordprocessingCanvas" xmlns:cx="http://schemas.microsoft.com/office/drawing/2014/chartex" xmlns:cx1="http://schemas.microsoft.com/office/drawing/2015/9/8/chartex" xmlns:cx2="http://schemas.microsoft.com/office/drawing/2015/10/21/chartex" xmlns:cx3="http://schemas.microsoft.com/office/drawing/2016/5/9/chartex" xmlns:cx4="http://schemas.microsoft.com/office/drawing/2016/5/10/chartex" xmlns:cx5="http://schemas.microsoft.com/office/drawing/2016/5/11/chartex" xmlns:cx6="http://schemas.microsoft.com/office/drawing/2016/5/12/chartex" xmlns:cx7="http://schemas.microsoft.com/office/drawing/2016/5/13/chartex" xmlns:cx8="http://schemas.microsoft.com/office/drawing/2016/5/14/chartex" xmlns:mc="http://schemas.openxmlformats.org/markup-compatibility/2006" xmlns:aink="http://schemas.microsoft.com/office/drawing/2016/ink" xmlns:am3d="http://schemas.microsoft.com/office/drawing/2017/model3d" xmlns:o="urn:schemas-microsoft-com:office:office" xmlns:r="http://schemas.openxmlformats.org/officeDocument/2006/relationships" xmlns:m="http://schemas.openxmlformats.org/officeDocument/2006/math" xmlns:v="urn:schemas-microsoft-com:vml" xmlns:wp14="http://schemas.microsoft.com/office/word/2010/wordprocessingDrawing" xmlns:wp="http://schemas.openxmlformats.org/drawingml/2006/wordprocessingDrawing" xmlns:w10="urn:schemas-microsoft-com:office:word" xmlns:w="http://schemas.openxmlformats.org/wordprocessingml/2006/main" xmlns:w14="http://schemas.microsoft.com/office/word/2010/wordml" xmlns:w15="http://schemas.microsoft.com/office/word/2012/wordml" xmlns:w16cid="http://schemas.microsoft.com/office/word/2016/wordml/cid" xmlns:w16se="http://schemas.microsoft.com/office/word/2015/wordml/symex" xmlns:wpg="http://schemas.microsoft.com/office/word/2010/wordprocessingGroup" xmlns:wpi="http://schemas.microsoft.com/office/word/2010/wordprocessingInk" xmlns:wne="http://schemas.microsoft.com/office/word/2006/wordml" xmlns:wps="http://schemas.microsoft.com/office/word/2010/wordprocessingShape" mc:Ignorable="w14 w15 w16se w16cid wp14">
   <w:body>
+    <w:p>
+      <w:r>
+        <w:t>Collaborato</w:t>
+      </w:r>
+      <w:r>
+        <w:t>r</w:t>
+      </w:r>
+      <w:bookmarkStart w:id="0" w:name="_GoBack"/>
+      <w:bookmarkEnd w:id="0"/>
+      <w:r>
+        <w:t>s: yc2454 (Yalu Cai)</w:t>
+      </w:r>
+    </w:p>
+    <w:p/>
     <w:p>
       <w:r>
         <w:t>To prove MAX-CUT is NP-complete, we need to prove it’s both NP and NP-hard.</w:t>
@@ -370,44 +384,22 @@
         <w:t xml:space="preserve">Proof: </w:t>
       </w:r>
       <w:r>
-        <w:t>Visualize</w:t>
-      </w:r>
-      <w:r>
-        <w:t xml:space="preserve"> all the </w:t>
-      </w:r>
-      <m:oMath>
-        <m:sSub>
-          <m:sSubPr>
-            <m:ctrlPr>
-              <w:rPr>
-                <w:rFonts w:ascii="Cambria Math" w:hAnsi="Cambria Math"/>
-                <w:i/>
-              </w:rPr>
-            </m:ctrlPr>
-          </m:sSubPr>
-          <m:e>
-            <m:r>
-              <w:rPr>
-                <w:rFonts w:ascii="Cambria Math" w:hAnsi="Cambria Math"/>
-              </w:rPr>
-              <m:t>x</m:t>
-            </m:r>
-          </m:e>
-          <m:sub>
-            <m:r>
-              <w:rPr>
-                <w:rFonts w:ascii="Cambria Math" w:hAnsi="Cambria Math"/>
-              </w:rPr>
-              <m:t>i</m:t>
-            </m:r>
-          </m:sub>
-        </m:sSub>
-      </m:oMath>
-      <w:r>
-        <w:t xml:space="preserve"> node</w:t>
-      </w:r>
-      <w:r>
-        <w:t xml:space="preserve">s to be </w:t>
+        <w:t>Given the assignment, v</w:t>
+      </w:r>
+      <w:r>
+        <w:t>isualize</w:t>
+      </w:r>
+      <w:r>
+        <w:t xml:space="preserve"> </w:t>
+      </w:r>
+      <w:r>
+        <w:t xml:space="preserve">all </w:t>
+      </w:r>
+      <w:r>
+        <w:t>literals that are set to true</w:t>
+      </w:r>
+      <w:r>
+        <w:t xml:space="preserve"> to be </w:t>
       </w:r>
       <w:r>
         <w:t xml:space="preserve">lined up horizontally </w:t>
@@ -419,42 +411,11 @@
         <w:t xml:space="preserve">of the page </w:t>
       </w:r>
       <w:r>
-        <w:t xml:space="preserve">and all the </w:t>
-      </w:r>
-      <m:oMath>
-        <m:r>
-          <w:rPr>
-            <w:rFonts w:ascii="Cambria Math" w:hAnsi="Cambria Math"/>
-          </w:rPr>
-          <m:t>¬</m:t>
-        </m:r>
-        <m:sSub>
-          <m:sSubPr>
-            <m:ctrlPr>
-              <w:rPr>
-                <w:rFonts w:ascii="Cambria Math" w:hAnsi="Cambria Math"/>
-                <w:i/>
-              </w:rPr>
-            </m:ctrlPr>
-          </m:sSubPr>
-          <m:e>
-            <m:r>
-              <w:rPr>
-                <w:rFonts w:ascii="Cambria Math" w:hAnsi="Cambria Math"/>
-              </w:rPr>
-              <m:t>x</m:t>
-            </m:r>
-          </m:e>
-          <m:sub>
-            <m:r>
-              <w:rPr>
-                <w:rFonts w:ascii="Cambria Math" w:hAnsi="Cambria Math"/>
-              </w:rPr>
-              <m:t>i</m:t>
-            </m:r>
-          </m:sub>
-        </m:sSub>
-      </m:oMath>
+        <w:t xml:space="preserve">and all </w:t>
+      </w:r>
+      <w:r>
+        <w:t>their negation</w:t>
+      </w:r>
       <w:r>
         <w:t xml:space="preserve"> node</w:t>
       </w:r>
@@ -483,9 +444,9 @@
           <w:noProof/>
         </w:rPr>
         <w:drawing>
-          <wp:inline distT="0" distB="0" distL="0" distR="0" wp14:anchorId="0E4348AB" wp14:editId="41125A99">
-            <wp:extent cx="4838700" cy="1676400"/>
-            <wp:effectExtent l="0" t="0" r="0" b="0"/>
+          <wp:inline distT="0" distB="0" distL="0" distR="0" wp14:anchorId="0E4348AB" wp14:editId="3CDAC8BD">
+            <wp:extent cx="3711184" cy="1282045"/>
+            <wp:effectExtent l="0" t="0" r="0" b="1270"/>
             <wp:docPr id="1" name="Picture 1"/>
             <wp:cNvGraphicFramePr>
               <a:graphicFrameLocks xmlns:a="http://schemas.openxmlformats.org/drawingml/2006/main" noChangeAspect="1"/>
@@ -512,7 +473,7 @@
                   <pic:spPr>
                     <a:xfrm>
                       <a:off x="0" y="0"/>
-                      <a:ext cx="4838700" cy="1676400"/>
+                      <a:ext cx="3743108" cy="1293073"/>
                     </a:xfrm>
                     <a:prstGeom prst="rect">
                       <a:avLst/>
@@ -527,18 +488,13 @@
     </w:p>
     <w:p>
       <w:r>
-        <w:t xml:space="preserve">If a literal </w:t>
-      </w:r>
-      <m:oMath>
-        <m:r>
-          <w:rPr>
-            <w:rFonts w:ascii="Cambria Math" w:hAnsi="Cambria Math"/>
-          </w:rPr>
-          <m:t>a</m:t>
-        </m:r>
-      </m:oMath>
-      <w:r>
-        <w:t xml:space="preserve"> is true, put it in </w:t>
+        <w:t xml:space="preserve">Put all </w:t>
+      </w:r>
+      <w:r>
+        <w:t>top nodes</w:t>
+      </w:r>
+      <w:r>
+        <w:t xml:space="preserve"> in </w:t>
       </w:r>
       <m:oMath>
         <m:r>
@@ -549,7 +505,10 @@
         </m:r>
       </m:oMath>
       <w:r>
-        <w:t xml:space="preserve">; otherwise put it in </w:t>
+        <w:t xml:space="preserve"> and all bottom nodes </w:t>
+      </w:r>
+      <w:r>
+        <w:t xml:space="preserve">in </w:t>
       </w:r>
       <m:oMath>
         <m:acc>
@@ -758,9 +717,9 @@
           <w:noProof/>
         </w:rPr>
         <w:drawing>
-          <wp:inline distT="0" distB="0" distL="0" distR="0" wp14:anchorId="4661A9D0" wp14:editId="46C156EB">
-            <wp:extent cx="3638550" cy="1714500"/>
-            <wp:effectExtent l="0" t="0" r="6350" b="0"/>
+          <wp:inline distT="0" distB="0" distL="0" distR="0" wp14:anchorId="4661A9D0" wp14:editId="34C4B8D3">
+            <wp:extent cx="3638550" cy="1206708"/>
+            <wp:effectExtent l="0" t="0" r="0" b="0"/>
             <wp:docPr id="2" name="Picture 2"/>
             <wp:cNvGraphicFramePr>
               <a:graphicFrameLocks xmlns:a="http://schemas.openxmlformats.org/drawingml/2006/main" noChangeAspect="1"/>
@@ -772,7 +731,7 @@
                     <pic:cNvPr id="2" name="Screen Shot 2020-02-16 at 8.42.39 PM.png"/>
                     <pic:cNvPicPr/>
                   </pic:nvPicPr>
-                  <pic:blipFill rotWithShape="1">
+                  <pic:blipFill>
                     <a:blip r:embed="rId5">
                       <a:extLst>
                         <a:ext uri="{28A0092B-C50C-407E-A947-70E740481C1C}">
@@ -780,13 +739,14 @@
                         </a:ext>
                       </a:extLst>
                     </a:blip>
-                    <a:srcRect/>
-                    <a:stretch/>
+                    <a:stretch>
+                      <a:fillRect/>
+                    </a:stretch>
                   </pic:blipFill>
                   <pic:spPr bwMode="auto">
                     <a:xfrm>
                       <a:off x="0" y="0"/>
-                      <a:ext cx="3638550" cy="1714500"/>
+                      <a:ext cx="3638550" cy="1206708"/>
                     </a:xfrm>
                     <a:prstGeom prst="rect">
                       <a:avLst/>
@@ -1101,166 +1061,10 @@
         <w:t>Proof:</w:t>
       </w:r>
       <w:r>
-        <w:t xml:space="preserve"> Consider all the triangles getting cut. Try two things. The first thing to try is </w:t>
-      </w:r>
-    </w:p>
-    <w:p/>
-    <w:p>
-      <w:r>
-        <w:lastRenderedPageBreak/>
-        <w:t xml:space="preserve">Claim: If </w:t>
-      </w:r>
-      <m:oMath>
-        <m:r>
-          <w:rPr>
-            <w:rFonts w:ascii="Cambria Math" w:hAnsi="Cambria Math"/>
-          </w:rPr>
-          <m:t>ϕ</m:t>
-        </m:r>
-      </m:oMath>
-      <w:r>
-        <w:t xml:space="preserve"> is </w:t>
-      </w:r>
-      <m:oMath>
-        <m:r>
-          <w:rPr>
-            <w:rFonts w:ascii="Cambria Math" w:hAnsi="Cambria Math"/>
-          </w:rPr>
-          <m:t>≠</m:t>
-        </m:r>
-      </m:oMath>
-      <w:r>
-        <w:t>-</w:t>
-      </w:r>
-      <w:r>
-        <w:t>un</w:t>
-      </w:r>
-      <w:r>
-        <w:t>satisfiable</w:t>
-      </w:r>
-      <w:r>
-        <w:t xml:space="preserve">, then there does not exist a cut of size </w:t>
-      </w:r>
-      <m:oMath>
-        <m:sSup>
-          <m:sSupPr>
-            <m:ctrlPr>
-              <w:rPr>
-                <w:rFonts w:ascii="Cambria Math" w:hAnsi="Cambria Math"/>
-                <w:i/>
-              </w:rPr>
-            </m:ctrlPr>
-          </m:sSupPr>
-          <m:e>
-            <m:r>
-              <w:rPr>
-                <w:rFonts w:ascii="Cambria Math" w:hAnsi="Cambria Math"/>
-              </w:rPr>
-              <m:t>n</m:t>
-            </m:r>
-            <m:d>
-              <m:dPr>
-                <m:ctrlPr>
-                  <w:rPr>
-                    <w:rFonts w:ascii="Cambria Math" w:hAnsi="Cambria Math"/>
-                    <w:i/>
-                  </w:rPr>
-                </m:ctrlPr>
-              </m:dPr>
-              <m:e>
-                <m:r>
-                  <w:rPr>
-                    <w:rFonts w:ascii="Cambria Math" w:hAnsi="Cambria Math"/>
-                  </w:rPr>
-                  <m:t>3l</m:t>
-                </m:r>
-              </m:e>
-            </m:d>
-          </m:e>
-          <m:sup>
-            <m:r>
-              <w:rPr>
-                <w:rFonts w:ascii="Cambria Math" w:hAnsi="Cambria Math"/>
-              </w:rPr>
-              <m:t>2</m:t>
-            </m:r>
-          </m:sup>
-        </m:sSup>
-        <m:r>
-          <w:rPr>
-            <w:rFonts w:ascii="Cambria Math" w:hAnsi="Cambria Math"/>
-          </w:rPr>
-          <m:t>+2l</m:t>
-        </m:r>
-      </m:oMath>
-      <w:r>
-        <w:t xml:space="preserve"> or greater</w:t>
-      </w:r>
-      <w:r>
-        <w:t>.</w:t>
-      </w:r>
-    </w:p>
-    <w:p>
-      <w:r>
-        <w:t>Proof:</w:t>
-      </w:r>
-      <w:r>
         <w:t xml:space="preserve"> </w:t>
       </w:r>
       <w:r>
-        <w:t xml:space="preserve">There would be at least one clause triangle with all three vertices entirely </w:t>
-      </w:r>
-      <w:r>
-        <w:t xml:space="preserve">in </w:t>
-      </w:r>
-      <m:oMath>
-        <m:r>
-          <w:rPr>
-            <w:rFonts w:ascii="Cambria Math" w:hAnsi="Cambria Math"/>
-          </w:rPr>
-          <m:t>S</m:t>
-        </m:r>
-      </m:oMath>
-      <w:r>
-        <w:t xml:space="preserve"> or entirely in </w:t>
-      </w:r>
-      <m:oMath>
-        <m:acc>
-          <m:accPr>
-            <m:chr m:val="̅"/>
-            <m:ctrlPr>
-              <w:rPr>
-                <w:rFonts w:ascii="Cambria Math" w:hAnsi="Cambria Math"/>
-                <w:i/>
-              </w:rPr>
-            </m:ctrlPr>
-          </m:accPr>
-          <m:e>
-            <m:r>
-              <w:rPr>
-                <w:rFonts w:ascii="Cambria Math" w:hAnsi="Cambria Math"/>
-              </w:rPr>
-              <m:t>S</m:t>
-            </m:r>
-          </m:e>
-        </m:acc>
-      </m:oMath>
-      <w:r>
-        <w:t>.</w:t>
-      </w:r>
-      <w:bookmarkStart w:id="0" w:name="_GoBack"/>
-      <w:bookmarkEnd w:id="0"/>
-      <w:r>
-        <w:t xml:space="preserve"> (because they all have the same truth value)</w:t>
-      </w:r>
-      <w:r>
-        <w:t>.</w:t>
-      </w:r>
-      <w:r>
-        <w:t xml:space="preserve"> Th</w:t>
-      </w:r>
-      <w:r>
-        <w:t xml:space="preserve">e biggest cut for such a graph is at most </w:t>
+        <w:t xml:space="preserve">Realize that the </w:t>
       </w:r>
       <m:oMath>
         <m:r>
@@ -1307,15 +1111,162 @@
             </m:r>
           </m:sup>
         </m:sSup>
-        <m:r>
-          <w:rPr>
-            <w:rFonts w:ascii="Cambria Math" w:hAnsi="Cambria Math"/>
-          </w:rPr>
-          <m:t>+2(l-1)</m:t>
-        </m:r>
-      </m:oMath>
-      <w:r>
-        <w:t>.</w:t>
+      </m:oMath>
+      <w:r>
+        <w:t xml:space="preserve"> are all from the edges between </w:t>
+      </w:r>
+      <m:oMath>
+        <m:sSub>
+          <m:sSubPr>
+            <m:ctrlPr>
+              <w:rPr>
+                <w:rFonts w:ascii="Cambria Math" w:hAnsi="Cambria Math"/>
+                <w:i/>
+              </w:rPr>
+            </m:ctrlPr>
+          </m:sSubPr>
+          <m:e>
+            <m:r>
+              <w:rPr>
+                <w:rFonts w:ascii="Cambria Math" w:hAnsi="Cambria Math"/>
+              </w:rPr>
+              <m:t>x</m:t>
+            </m:r>
+          </m:e>
+          <m:sub>
+            <m:r>
+              <w:rPr>
+                <w:rFonts w:ascii="Cambria Math" w:hAnsi="Cambria Math"/>
+              </w:rPr>
+              <m:t>i</m:t>
+            </m:r>
+          </m:sub>
+        </m:sSub>
+      </m:oMath>
+      <w:r>
+        <w:t xml:space="preserve"> and </w:t>
+      </w:r>
+      <m:oMath>
+        <m:r>
+          <w:rPr>
+            <w:rFonts w:ascii="Cambria Math" w:hAnsi="Cambria Math"/>
+          </w:rPr>
+          <m:t>¬</m:t>
+        </m:r>
+        <m:sSub>
+          <m:sSubPr>
+            <m:ctrlPr>
+              <w:rPr>
+                <w:rFonts w:ascii="Cambria Math" w:hAnsi="Cambria Math"/>
+                <w:i/>
+              </w:rPr>
+            </m:ctrlPr>
+          </m:sSubPr>
+          <m:e>
+            <m:r>
+              <w:rPr>
+                <w:rFonts w:ascii="Cambria Math" w:hAnsi="Cambria Math"/>
+              </w:rPr>
+              <m:t>x</m:t>
+            </m:r>
+          </m:e>
+          <m:sub>
+            <m:r>
+              <w:rPr>
+                <w:rFonts w:ascii="Cambria Math" w:hAnsi="Cambria Math"/>
+              </w:rPr>
+              <m:t>i</m:t>
+            </m:r>
+          </m:sub>
+        </m:sSub>
+      </m:oMath>
+      <w:r>
+        <w:t xml:space="preserve"> being cut.</w:t>
+      </w:r>
+      <w:r>
+        <w:t xml:space="preserve"> The remaining </w:t>
+      </w:r>
+      <m:oMath>
+        <m:r>
+          <w:rPr>
+            <w:rFonts w:ascii="Cambria Math" w:hAnsi="Cambria Math"/>
+          </w:rPr>
+          <m:t xml:space="preserve">2l </m:t>
+        </m:r>
+      </m:oMath>
+      <w:r>
+        <w:t>edges cut</w:t>
+      </w:r>
+      <w:r>
+        <w:t xml:space="preserve"> are from the edges of clause triangles.</w:t>
+      </w:r>
+      <w:r>
+        <w:t xml:space="preserve"> Assign all literal nodes in </w:t>
+      </w:r>
+      <m:oMath>
+        <m:r>
+          <w:rPr>
+            <w:rFonts w:ascii="Cambria Math" w:hAnsi="Cambria Math"/>
+          </w:rPr>
+          <m:t>S</m:t>
+        </m:r>
+      </m:oMath>
+      <w:r>
+        <w:t xml:space="preserve"> to true and all literal nodes in </w:t>
+      </w:r>
+      <m:oMath>
+        <m:acc>
+          <m:accPr>
+            <m:chr m:val="̅"/>
+            <m:ctrlPr>
+              <w:rPr>
+                <w:rFonts w:ascii="Cambria Math" w:hAnsi="Cambria Math"/>
+                <w:i/>
+              </w:rPr>
+            </m:ctrlPr>
+          </m:accPr>
+          <m:e>
+            <m:r>
+              <w:rPr>
+                <w:rFonts w:ascii="Cambria Math" w:hAnsi="Cambria Math"/>
+              </w:rPr>
+              <m:t>S</m:t>
+            </m:r>
+          </m:e>
+        </m:acc>
+      </m:oMath>
+      <w:r>
+        <w:t xml:space="preserve"> to false (or vice-versa; it doesn’t matter because we proved in Q2a that the negation of a valid </w:t>
+      </w:r>
+      <m:oMath>
+        <m:r>
+          <w:rPr>
+            <w:rFonts w:ascii="Cambria Math" w:hAnsi="Cambria Math"/>
+          </w:rPr>
+          <m:t>≠</m:t>
+        </m:r>
+      </m:oMath>
+      <w:r>
+        <w:t xml:space="preserve">-assignment is still a valid </w:t>
+      </w:r>
+      <m:oMath>
+        <m:r>
+          <w:rPr>
+            <w:rFonts w:ascii="Cambria Math" w:hAnsi="Cambria Math"/>
+          </w:rPr>
+          <m:t>≠</m:t>
+        </m:r>
+      </m:oMath>
+      <w:r>
+        <w:t>-as</w:t>
+      </w:r>
+      <w:proofErr w:type="spellStart"/>
+      <w:r>
+        <w:t>signment</w:t>
+      </w:r>
+      <w:proofErr w:type="spellEnd"/>
+      <w:r>
+        <w:t>).</w:t>
       </w:r>
     </w:p>
     <w:sectPr>

</xml_diff>